<commit_message>
Edit ERD and Added Documents Regarding laws
</commit_message>
<xml_diff>
--- a/documentation/quality/Use Case.docx
+++ b/documentation/quality/Use Case.docx
@@ -531,6 +531,31 @@
           <w:p/>
         </w:tc>
       </w:tr>
+      <w:tr>
+        <w:tc>
+          <w:tcPr>
+            <w:tcW w:w="4675" w:type="dxa"/>
+          </w:tcPr>
+          <w:p/>
+        </w:tc>
+        <w:tc>
+          <w:tcPr>
+            <w:tcW w:w="4675" w:type="dxa"/>
+          </w:tcPr>
+          <w:p>
+            <w:pPr>
+              <w:pStyle w:val="ListParagraph"/>
+              <w:numPr>
+                <w:ilvl w:val="0"/>
+                <w:numId w:val="3"/>
+              </w:numPr>
+            </w:pPr>
+            <w:r>
+              <w:t>Display message “Successfully edited user”</w:t>
+            </w:r>
+          </w:p>
+        </w:tc>
+      </w:tr>
     </w:tbl>
     <w:p/>
     <w:p/>
@@ -1050,6 +1075,42 @@
           <w:p/>
         </w:tc>
       </w:tr>
+      <w:tr>
+        <w:tc>
+          <w:tcPr>
+            <w:tcW w:w="4675" w:type="dxa"/>
+          </w:tcPr>
+          <w:p>
+            <w:pPr>
+              <w:pStyle w:val="ListParagraph"/>
+              <w:ind w:left="1080"/>
+            </w:pPr>
+          </w:p>
+        </w:tc>
+        <w:tc>
+          <w:tcPr>
+            <w:tcW w:w="4675" w:type="dxa"/>
+          </w:tcPr>
+          <w:p>
+            <w:pPr>
+              <w:pStyle w:val="ListParagraph"/>
+              <w:numPr>
+                <w:ilvl w:val="0"/>
+                <w:numId w:val="4"/>
+              </w:numPr>
+            </w:pPr>
+            <w:r>
+              <w:t xml:space="preserve">Display message “Successfully </w:t>
+            </w:r>
+            <w:r>
+              <w:t>add</w:t>
+            </w:r>
+            <w:r>
+              <w:t xml:space="preserve"> user”</w:t>
+            </w:r>
+          </w:p>
+        </w:tc>
+      </w:tr>
     </w:tbl>
     <w:p/>
     <w:p/>
@@ -1091,7 +1152,6 @@
                 <w:sz w:val="24"/>
                 <w:szCs w:val="24"/>
               </w:rPr>
-              <w:lastRenderedPageBreak/>
               <w:t>Use Case ID:</w:t>
             </w:r>
           </w:p>
@@ -1539,6 +1599,36 @@
           <w:p/>
         </w:tc>
       </w:tr>
+      <w:tr>
+        <w:tc>
+          <w:tcPr>
+            <w:tcW w:w="4675" w:type="dxa"/>
+          </w:tcPr>
+          <w:p>
+            <w:pPr>
+              <w:pStyle w:val="ListParagraph"/>
+              <w:ind w:left="1080"/>
+            </w:pPr>
+          </w:p>
+        </w:tc>
+        <w:tc>
+          <w:tcPr>
+            <w:tcW w:w="4675" w:type="dxa"/>
+          </w:tcPr>
+          <w:p>
+            <w:pPr>
+              <w:pStyle w:val="ListParagraph"/>
+              <w:numPr>
+                <w:ilvl w:val="0"/>
+                <w:numId w:val="6"/>
+              </w:numPr>
+            </w:pPr>
+            <w:r>
+              <w:t>Display ticket notes</w:t>
+            </w:r>
+          </w:p>
+        </w:tc>
+      </w:tr>
     </w:tbl>
     <w:p/>
     <w:p/>
@@ -2030,6 +2120,9 @@
             <w:r>
               <w:t>Display ticket number</w:t>
             </w:r>
+            <w:r>
+              <w:t xml:space="preserve"> with text field</w:t>
+            </w:r>
           </w:p>
         </w:tc>
       </w:tr>
@@ -2047,7 +2140,7 @@
               </w:numPr>
             </w:pPr>
             <w:r>
-              <w:t>Input notes</w:t>
+              <w:t>Input notes in text field</w:t>
             </w:r>
           </w:p>
         </w:tc>
@@ -2056,6 +2149,67 @@
             <w:tcW w:w="4675" w:type="dxa"/>
           </w:tcPr>
           <w:p/>
+        </w:tc>
+      </w:tr>
+      <w:tr>
+        <w:tc>
+          <w:tcPr>
+            <w:tcW w:w="4675" w:type="dxa"/>
+          </w:tcPr>
+          <w:p>
+            <w:pPr>
+              <w:pStyle w:val="ListParagraph"/>
+              <w:numPr>
+                <w:ilvl w:val="0"/>
+                <w:numId w:val="7"/>
+              </w:numPr>
+            </w:pPr>
+            <w:r>
+              <w:t>Click Submit</w:t>
+            </w:r>
+          </w:p>
+        </w:tc>
+        <w:tc>
+          <w:tcPr>
+            <w:tcW w:w="4675" w:type="dxa"/>
+          </w:tcPr>
+          <w:p/>
+        </w:tc>
+      </w:tr>
+      <w:tr>
+        <w:tc>
+          <w:tcPr>
+            <w:tcW w:w="4675" w:type="dxa"/>
+          </w:tcPr>
+          <w:p>
+            <w:pPr>
+              <w:pStyle w:val="ListParagraph"/>
+              <w:ind w:left="1080"/>
+            </w:pPr>
+          </w:p>
+        </w:tc>
+        <w:tc>
+          <w:tcPr>
+            <w:tcW w:w="4675" w:type="dxa"/>
+          </w:tcPr>
+          <w:p>
+            <w:pPr>
+              <w:pStyle w:val="ListParagraph"/>
+              <w:numPr>
+                <w:ilvl w:val="0"/>
+                <w:numId w:val="7"/>
+              </w:numPr>
+            </w:pPr>
+            <w:r>
+              <w:t xml:space="preserve">Display message “Successfully </w:t>
+            </w:r>
+            <w:r>
+              <w:t>created note</w:t>
+            </w:r>
+            <w:r>
+              <w:t>”</w:t>
+            </w:r>
+          </w:p>
         </w:tc>
       </w:tr>
     </w:tbl>
@@ -2522,23 +2676,15 @@
               </w:numPr>
             </w:pPr>
             <w:r>
-              <w:t>Team Leader will review the ticket</w:t>
-            </w:r>
-          </w:p>
-        </w:tc>
-        <w:tc>
-          <w:tcPr>
-            <w:tcW w:w="4675" w:type="dxa"/>
-          </w:tcPr>
-          <w:p/>
-        </w:tc>
-      </w:tr>
-      <w:tr>
-        <w:tc>
-          <w:tcPr>
-            <w:tcW w:w="4675" w:type="dxa"/>
-          </w:tcPr>
-          <w:p/>
+              <w:t>Team Leader will</w:t>
+            </w:r>
+            <w:r>
+              <w:t xml:space="preserve"> accepts and</w:t>
+            </w:r>
+            <w:r>
+              <w:t xml:space="preserve"> review the ticket</w:t>
+            </w:r>
+          </w:p>
         </w:tc>
         <w:tc>
           <w:tcPr>
@@ -2561,7 +2707,7 @@
               </w:numPr>
             </w:pPr>
             <w:r>
-              <w:t>Flag the ticket</w:t>
+              <w:t>Flag ticket</w:t>
             </w:r>
           </w:p>
         </w:tc>
@@ -2572,7 +2718,45 @@
           <w:p/>
         </w:tc>
       </w:tr>
+      <w:tr>
+        <w:tc>
+          <w:tcPr>
+            <w:tcW w:w="4675" w:type="dxa"/>
+          </w:tcPr>
+          <w:p>
+            <w:pPr>
+              <w:pStyle w:val="ListParagraph"/>
+              <w:ind w:left="1080"/>
+            </w:pPr>
+          </w:p>
+        </w:tc>
+        <w:tc>
+          <w:tcPr>
+            <w:tcW w:w="4675" w:type="dxa"/>
+          </w:tcPr>
+          <w:p>
+            <w:pPr>
+              <w:pStyle w:val="ListParagraph"/>
+              <w:numPr>
+                <w:ilvl w:val="0"/>
+                <w:numId w:val="9"/>
+              </w:numPr>
+            </w:pPr>
+            <w:r>
+              <w:t>Display message ticket mark as Flagged</w:t>
+            </w:r>
+          </w:p>
+        </w:tc>
+      </w:tr>
     </w:tbl>
+    <w:p/>
+    <w:p/>
+    <w:p/>
+    <w:p/>
+    <w:p/>
+    <w:p/>
+    <w:p/>
+    <w:p/>
     <w:p/>
     <w:p/>
     <w:p/>
@@ -2611,6 +2795,7 @@
                 <w:sz w:val="24"/>
                 <w:szCs w:val="24"/>
               </w:rPr>
+              <w:lastRenderedPageBreak/>
               <w:t>Use Case ID:</w:t>
             </w:r>
           </w:p>
@@ -3034,7 +3219,7 @@
               </w:numPr>
             </w:pPr>
             <w:r>
-              <w:t>Create new Trouble Ticket</w:t>
+              <w:t>Click on Append ticket</w:t>
             </w:r>
           </w:p>
         </w:tc>
@@ -3046,6 +3231,17 @@
         </w:tc>
       </w:tr>
       <w:tr>
+        <w:tc>
+          <w:tcPr>
+            <w:tcW w:w="4675" w:type="dxa"/>
+          </w:tcPr>
+          <w:p>
+            <w:pPr>
+              <w:pStyle w:val="ListParagraph"/>
+              <w:ind w:left="1440"/>
+            </w:pPr>
+          </w:p>
+        </w:tc>
         <w:tc>
           <w:tcPr>
             <w:tcW w:w="4675" w:type="dxa"/>
@@ -3059,15 +3255,9 @@
               </w:numPr>
             </w:pPr>
             <w:r>
-              <w:t>Input caller issues</w:t>
-            </w:r>
-          </w:p>
-        </w:tc>
-        <w:tc>
-          <w:tcPr>
-            <w:tcW w:w="4675" w:type="dxa"/>
-          </w:tcPr>
-          <w:p/>
+              <w:t>Display text field to append notes</w:t>
+            </w:r>
+          </w:p>
         </w:tc>
       </w:tr>
       <w:tr>
@@ -3084,7 +3274,7 @@
               </w:numPr>
             </w:pPr>
             <w:r>
-              <w:t>Update Ticket Record</w:t>
+              <w:t>Input notes</w:t>
             </w:r>
           </w:p>
         </w:tc>
@@ -3096,17 +3286,6 @@
         </w:tc>
       </w:tr>
       <w:tr>
-        <w:tc>
-          <w:tcPr>
-            <w:tcW w:w="4675" w:type="dxa"/>
-          </w:tcPr>
-          <w:p>
-            <w:pPr>
-              <w:pStyle w:val="ListParagraph"/>
-              <w:ind w:left="1440"/>
-            </w:pPr>
-          </w:p>
-        </w:tc>
         <w:tc>
           <w:tcPr>
             <w:tcW w:w="4675" w:type="dxa"/>
@@ -3120,12 +3299,68 @@
               </w:numPr>
             </w:pPr>
             <w:r>
-              <w:t>Display message “Successfully update record”</w:t>
+              <w:t>Click on Update Ticket</w:t>
+            </w:r>
+          </w:p>
+        </w:tc>
+        <w:tc>
+          <w:tcPr>
+            <w:tcW w:w="4675" w:type="dxa"/>
+          </w:tcPr>
+          <w:p/>
+        </w:tc>
+      </w:tr>
+      <w:tr>
+        <w:tc>
+          <w:tcPr>
+            <w:tcW w:w="4675" w:type="dxa"/>
+          </w:tcPr>
+          <w:p>
+            <w:pPr>
+              <w:pStyle w:val="ListParagraph"/>
+              <w:ind w:left="1440"/>
+            </w:pPr>
+          </w:p>
+        </w:tc>
+        <w:tc>
+          <w:tcPr>
+            <w:tcW w:w="4675" w:type="dxa"/>
+          </w:tcPr>
+          <w:p>
+            <w:pPr>
+              <w:pStyle w:val="ListParagraph"/>
+              <w:numPr>
+                <w:ilvl w:val="0"/>
+                <w:numId w:val="10"/>
+              </w:numPr>
+            </w:pPr>
+            <w:r>
+              <w:t>Display mes</w:t>
+            </w:r>
+            <w:r>
+              <w:t>sage “Successfully update ticket</w:t>
+            </w:r>
+            <w:r>
+              <w:t>”</w:t>
             </w:r>
           </w:p>
         </w:tc>
       </w:tr>
     </w:tbl>
+    <w:p/>
+    <w:p/>
+    <w:p/>
+    <w:p/>
+    <w:p/>
+    <w:p/>
+    <w:p/>
+    <w:p/>
+    <w:p/>
+    <w:p/>
+    <w:p/>
+    <w:p/>
+    <w:p/>
+    <w:p/>
     <w:p/>
     <w:p/>
     <w:p/>
@@ -3349,6 +3584,9 @@
             <w:pPr>
               <w:cnfStyle w:val="000000000000" w:firstRow="0" w:lastRow="0" w:firstColumn="0" w:lastColumn="0" w:oddVBand="0" w:evenVBand="0" w:oddHBand="0" w:evenHBand="0" w:firstRowFirstColumn="0" w:firstRowLastColumn="0" w:lastRowFirstColumn="0" w:lastRowLastColumn="0"/>
             </w:pPr>
+            <w:r>
+              <w:t>Users must be logged in</w:t>
+            </w:r>
           </w:p>
         </w:tc>
       </w:tr>
@@ -3400,6 +3638,12 @@
             <w:pPr>
               <w:cnfStyle w:val="000000100000" w:firstRow="0" w:lastRow="0" w:firstColumn="0" w:lastColumn="0" w:oddVBand="0" w:evenVBand="0" w:oddHBand="1" w:evenHBand="0" w:firstRowFirstColumn="0" w:firstRowLastColumn="0" w:lastRowFirstColumn="0" w:lastRowLastColumn="0"/>
             </w:pPr>
+            <w:r>
+              <w:t>D</w:t>
+            </w:r>
+            <w:r>
+              <w:t>isplay and list all past employees</w:t>
+            </w:r>
           </w:p>
         </w:tc>
       </w:tr>
@@ -3532,7 +3776,7 @@
               </w:numPr>
             </w:pPr>
             <w:r>
-              <w:t>Click  user button</w:t>
+              <w:t>Click  View Users</w:t>
             </w:r>
           </w:p>
         </w:tc>
@@ -3563,7 +3807,13 @@
               </w:numPr>
             </w:pPr>
             <w:r>
-              <w:t>Display all users/employee</w:t>
+              <w:t>Display</w:t>
+            </w:r>
+            <w:r>
+              <w:t xml:space="preserve"> list of</w:t>
+            </w:r>
+            <w:r>
+              <w:t xml:space="preserve"> all users/employee</w:t>
             </w:r>
           </w:p>
         </w:tc>
@@ -3582,15 +3832,20 @@
               </w:numPr>
             </w:pPr>
             <w:r>
-              <w:t>Click inactive users</w:t>
-            </w:r>
-          </w:p>
-        </w:tc>
-        <w:tc>
-          <w:tcPr>
-            <w:tcW w:w="4675" w:type="dxa"/>
-          </w:tcPr>
-          <w:p/>
+              <w:t>Select a user</w:t>
+            </w:r>
+          </w:p>
+        </w:tc>
+        <w:tc>
+          <w:tcPr>
+            <w:tcW w:w="4675" w:type="dxa"/>
+          </w:tcPr>
+          <w:p>
+            <w:pPr>
+              <w:pStyle w:val="ListParagraph"/>
+              <w:ind w:left="1440"/>
+            </w:pPr>
+          </w:p>
         </w:tc>
       </w:tr>
       <w:tr>
@@ -3618,7 +3873,68 @@
               </w:numPr>
             </w:pPr>
             <w:r>
-              <w:t>Display all inactive users</w:t>
+              <w:t>Display user information</w:t>
+            </w:r>
+          </w:p>
+        </w:tc>
+      </w:tr>
+      <w:tr>
+        <w:tc>
+          <w:tcPr>
+            <w:tcW w:w="4675" w:type="dxa"/>
+          </w:tcPr>
+          <w:p>
+            <w:pPr>
+              <w:pStyle w:val="ListParagraph"/>
+              <w:numPr>
+                <w:ilvl w:val="0"/>
+                <w:numId w:val="14"/>
+              </w:numPr>
+            </w:pPr>
+            <w:r>
+              <w:t>Click inactive button</w:t>
+            </w:r>
+          </w:p>
+        </w:tc>
+        <w:tc>
+          <w:tcPr>
+            <w:tcW w:w="4675" w:type="dxa"/>
+          </w:tcPr>
+          <w:p/>
+        </w:tc>
+      </w:tr>
+      <w:tr>
+        <w:tc>
+          <w:tcPr>
+            <w:tcW w:w="4675" w:type="dxa"/>
+          </w:tcPr>
+          <w:p>
+            <w:pPr>
+              <w:pStyle w:val="ListParagraph"/>
+              <w:ind w:left="1440"/>
+            </w:pPr>
+          </w:p>
+        </w:tc>
+        <w:tc>
+          <w:tcPr>
+            <w:tcW w:w="4675" w:type="dxa"/>
+          </w:tcPr>
+          <w:p>
+            <w:pPr>
+              <w:pStyle w:val="ListParagraph"/>
+              <w:numPr>
+                <w:ilvl w:val="0"/>
+                <w:numId w:val="14"/>
+              </w:numPr>
+            </w:pPr>
+            <w:r>
+              <w:t>Display message “</w:t>
+            </w:r>
+            <w:r>
+              <w:t xml:space="preserve">Display message “Successfully </w:t>
+            </w:r>
+            <w:r>
+              <w:t>deactivated user”</w:t>
             </w:r>
           </w:p>
         </w:tc>
@@ -3757,10 +4073,7 @@
               <w:cnfStyle w:val="000000000000" w:firstRow="0" w:lastRow="0" w:firstColumn="0" w:lastColumn="0" w:oddVBand="0" w:evenVBand="0" w:oddHBand="0" w:evenHBand="0" w:firstRowFirstColumn="0" w:firstRowLastColumn="0" w:lastRowFirstColumn="0" w:lastRowLastColumn="0"/>
             </w:pPr>
             <w:r>
-              <w:t xml:space="preserve">Stores past </w:t>
-            </w:r>
-            <w:r>
-              <w:t>BEI/BOC</w:t>
+              <w:t>Stores past BEI/BOC</w:t>
             </w:r>
           </w:p>
         </w:tc>
@@ -3842,6 +4155,9 @@
             <w:pPr>
               <w:cnfStyle w:val="000000000000" w:firstRow="0" w:lastRow="0" w:firstColumn="0" w:lastColumn="0" w:oddVBand="0" w:evenVBand="0" w:oddHBand="0" w:evenHBand="0" w:firstRowFirstColumn="0" w:firstRowLastColumn="0" w:lastRowFirstColumn="0" w:lastRowLastColumn="0"/>
             </w:pPr>
+            <w:r>
+              <w:t>User must be logged in</w:t>
+            </w:r>
           </w:p>
         </w:tc>
       </w:tr>
@@ -3893,6 +4209,12 @@
             <w:pPr>
               <w:cnfStyle w:val="000000100000" w:firstRow="0" w:lastRow="0" w:firstColumn="0" w:lastColumn="0" w:oddVBand="0" w:evenVBand="0" w:oddHBand="1" w:evenHBand="0" w:firstRowFirstColumn="0" w:firstRowLastColumn="0" w:lastRowFirstColumn="0" w:lastRowLastColumn="0"/>
             </w:pPr>
+            <w:r>
+              <w:t>Di</w:t>
+            </w:r>
+            <w:r>
+              <w:t xml:space="preserve">splay and list all past BEI/BOC </w:t>
+            </w:r>
           </w:p>
         </w:tc>
       </w:tr>
@@ -4026,7 +4348,7 @@
               </w:numPr>
             </w:pPr>
             <w:r>
-              <w:t>Click BEI/BOC button</w:t>
+              <w:t>Click View profiles</w:t>
             </w:r>
           </w:p>
         </w:tc>
@@ -4057,7 +4379,13 @@
               </w:numPr>
             </w:pPr>
             <w:r>
-              <w:t xml:space="preserve">Display all BEI/BOC </w:t>
+              <w:t>Display</w:t>
+            </w:r>
+            <w:r>
+              <w:t xml:space="preserve"> list</w:t>
+            </w:r>
+            <w:r>
+              <w:t xml:space="preserve"> all BEI/BOC </w:t>
             </w:r>
           </w:p>
         </w:tc>
@@ -4076,15 +4404,20 @@
               </w:numPr>
             </w:pPr>
             <w:r>
-              <w:t>Create inactive users</w:t>
-            </w:r>
-          </w:p>
-        </w:tc>
-        <w:tc>
-          <w:tcPr>
-            <w:tcW w:w="4675" w:type="dxa"/>
-          </w:tcPr>
-          <w:p/>
+              <w:t>Select profile</w:t>
+            </w:r>
+          </w:p>
+        </w:tc>
+        <w:tc>
+          <w:tcPr>
+            <w:tcW w:w="4675" w:type="dxa"/>
+          </w:tcPr>
+          <w:p>
+            <w:pPr>
+              <w:pStyle w:val="ListParagraph"/>
+              <w:ind w:left="1440"/>
+            </w:pPr>
+          </w:p>
         </w:tc>
       </w:tr>
       <w:tr>
@@ -4112,7 +4445,62 @@
               </w:numPr>
             </w:pPr>
             <w:r>
-              <w:t>Display all inactive BEI/BOC</w:t>
+              <w:t>Display profile info</w:t>
+            </w:r>
+          </w:p>
+        </w:tc>
+      </w:tr>
+      <w:tr>
+        <w:tc>
+          <w:tcPr>
+            <w:tcW w:w="4680" w:type="dxa"/>
+          </w:tcPr>
+          <w:p>
+            <w:pPr>
+              <w:pStyle w:val="ListParagraph"/>
+              <w:numPr>
+                <w:ilvl w:val="0"/>
+                <w:numId w:val="15"/>
+              </w:numPr>
+            </w:pPr>
+            <w:r>
+              <w:t>Click inactive button</w:t>
+            </w:r>
+          </w:p>
+        </w:tc>
+        <w:tc>
+          <w:tcPr>
+            <w:tcW w:w="4675" w:type="dxa"/>
+          </w:tcPr>
+          <w:p/>
+        </w:tc>
+      </w:tr>
+      <w:tr>
+        <w:tc>
+          <w:tcPr>
+            <w:tcW w:w="4680" w:type="dxa"/>
+          </w:tcPr>
+          <w:p>
+            <w:pPr>
+              <w:pStyle w:val="ListParagraph"/>
+              <w:ind w:left="1440"/>
+            </w:pPr>
+          </w:p>
+        </w:tc>
+        <w:tc>
+          <w:tcPr>
+            <w:tcW w:w="4675" w:type="dxa"/>
+          </w:tcPr>
+          <w:p>
+            <w:pPr>
+              <w:pStyle w:val="ListParagraph"/>
+              <w:numPr>
+                <w:ilvl w:val="0"/>
+                <w:numId w:val="15"/>
+              </w:numPr>
+            </w:pPr>
+            <w:r>
+              <w:t>Display message “Successfully deactivated profile”</w:t>
             </w:r>
           </w:p>
         </w:tc>
@@ -4648,6 +5036,17 @@
     </w:tbl>
     <w:p/>
     <w:p/>
+    <w:p/>
+    <w:p/>
+    <w:p/>
+    <w:p/>
+    <w:p/>
+    <w:p/>
+    <w:p/>
+    <w:p/>
+    <w:p/>
+    <w:p/>
+    <w:p/>
     <w:tbl>
       <w:tblPr>
         <w:tblStyle w:val="ListTable3"/>
@@ -4683,6 +5082,7 @@
                 <w:sz w:val="24"/>
                 <w:szCs w:val="24"/>
               </w:rPr>
+              <w:lastRenderedPageBreak/>
               <w:t>Use Case ID:</w:t>
             </w:r>
           </w:p>
@@ -5051,7 +5451,7 @@
               </w:numPr>
             </w:pPr>
             <w:r>
-              <w:t>Select BEI/BOC account</w:t>
+              <w:t>Click View profile</w:t>
             </w:r>
           </w:p>
         </w:tc>
@@ -5082,7 +5482,7 @@
               </w:numPr>
             </w:pPr>
             <w:r>
-              <w:t>Display the account</w:t>
+              <w:t>Display list all BEI/BOC</w:t>
             </w:r>
           </w:p>
         </w:tc>
@@ -5101,7 +5501,7 @@
               </w:numPr>
             </w:pPr>
             <w:r>
-              <w:t>Edit the account</w:t>
+              <w:t>Select profile</w:t>
             </w:r>
           </w:p>
         </w:tc>
@@ -5111,13 +5511,22 @@
           </w:tcPr>
           <w:p/>
         </w:tc>
-        <w:bookmarkStart w:id="0" w:name="_GoBack"/>
-        <w:bookmarkEnd w:id="0"/>
       </w:tr>
       <w:tr>
         <w:tc>
           <w:tcPr>
             <w:tcW w:w="4680" w:type="dxa"/>
+          </w:tcPr>
+          <w:p>
+            <w:pPr>
+              <w:pStyle w:val="ListParagraph"/>
+              <w:ind w:left="1440"/>
+            </w:pPr>
+          </w:p>
+        </w:tc>
+        <w:tc>
+          <w:tcPr>
+            <w:tcW w:w="4675" w:type="dxa"/>
           </w:tcPr>
           <w:p>
             <w:pPr>
@@ -5128,19 +5537,95 @@
               </w:numPr>
             </w:pPr>
             <w:r>
-              <w:t>Click update button</w:t>
-            </w:r>
-          </w:p>
-        </w:tc>
-        <w:tc>
-          <w:tcPr>
-            <w:tcW w:w="4675" w:type="dxa"/>
+              <w:t>Display profile info</w:t>
+            </w:r>
+          </w:p>
+        </w:tc>
+      </w:tr>
+      <w:tr>
+        <w:tc>
+          <w:tcPr>
+            <w:tcW w:w="4680" w:type="dxa"/>
+          </w:tcPr>
+          <w:p>
+            <w:pPr>
+              <w:pStyle w:val="ListParagraph"/>
+              <w:numPr>
+                <w:ilvl w:val="0"/>
+                <w:numId w:val="17"/>
+              </w:numPr>
+            </w:pPr>
+            <w:r>
+              <w:t>Click Edit button</w:t>
+            </w:r>
+          </w:p>
+        </w:tc>
+        <w:tc>
+          <w:tcPr>
+            <w:tcW w:w="4675" w:type="dxa"/>
+          </w:tcPr>
+          <w:p/>
+        </w:tc>
+      </w:tr>
+      <w:tr>
+        <w:tc>
+          <w:tcPr>
+            <w:tcW w:w="4680" w:type="dxa"/>
           </w:tcPr>
           <w:p>
             <w:pPr>
               <w:pStyle w:val="ListParagraph"/>
               <w:ind w:left="1440"/>
             </w:pPr>
+          </w:p>
+        </w:tc>
+        <w:tc>
+          <w:tcPr>
+            <w:tcW w:w="4675" w:type="dxa"/>
+          </w:tcPr>
+          <w:p>
+            <w:pPr>
+              <w:pStyle w:val="ListParagraph"/>
+              <w:numPr>
+                <w:ilvl w:val="0"/>
+                <w:numId w:val="17"/>
+              </w:numPr>
+            </w:pPr>
+            <w:r>
+              <w:t>Display form with profile info</w:t>
+            </w:r>
+          </w:p>
+        </w:tc>
+      </w:tr>
+      <w:tr>
+        <w:tc>
+          <w:tcPr>
+            <w:tcW w:w="4680" w:type="dxa"/>
+          </w:tcPr>
+          <w:p>
+            <w:pPr>
+              <w:pStyle w:val="ListParagraph"/>
+              <w:numPr>
+                <w:ilvl w:val="0"/>
+                <w:numId w:val="17"/>
+              </w:numPr>
+            </w:pPr>
+            <w:r>
+              <w:t>Click update button</w:t>
+            </w:r>
+          </w:p>
+        </w:tc>
+        <w:tc>
+          <w:tcPr>
+            <w:tcW w:w="4675" w:type="dxa"/>
+          </w:tcPr>
+          <w:p>
+            <w:pPr>
+              <w:pStyle w:val="ListParagraph"/>
+              <w:ind w:left="1440"/>
+            </w:pPr>
+            <w:bookmarkStart w:id="0" w:name="_GoBack"/>
+            <w:bookmarkEnd w:id="0"/>
           </w:p>
         </w:tc>
       </w:tr>
@@ -7608,7 +8093,7 @@
 </file>
 
 <file path=customXml/itemProps1.xml><?xml version="1.0" encoding="utf-8"?>
-<ds:datastoreItem xmlns:ds="http://schemas.openxmlformats.org/officeDocument/2006/customXml" ds:itemID="{4990F9BB-4065-408E-A21A-9C6A0F496FC1}">
+<ds:datastoreItem xmlns:ds="http://schemas.openxmlformats.org/officeDocument/2006/customXml" ds:itemID="{2F0D6861-F3A5-4C7E-8BDC-31D4D8912183}">
   <ds:schemaRefs>
     <ds:schemaRef ds:uri="http://schemas.openxmlformats.org/officeDocument/2006/bibliography"/>
   </ds:schemaRefs>

</xml_diff>